<commit_message>
Update docs because of https
</commit_message>
<xml_diff>
--- a/docs/progress/progressSprint4.docx
+++ b/docs/progress/progressSprint4.docx
@@ -701,10 +701,10 @@
           <w:noProof/>
         </w:rPr>
         <w:drawing>
-          <wp:inline distT="0" distB="0" distL="0" distR="0" wp14:anchorId="331D4610" wp14:editId="27109D9B">
-            <wp:extent cx="5760720" cy="3825240"/>
-            <wp:effectExtent l="0" t="0" r="0" b="3810"/>
-            <wp:docPr id="1" name="Obrázok 1"/>
+          <wp:inline distT="0" distB="0" distL="0" distR="0" wp14:anchorId="485D34B8" wp14:editId="1BC3B6FF">
+            <wp:extent cx="5753100" cy="3771900"/>
+            <wp:effectExtent l="0" t="0" r="0" b="0"/>
+            <wp:docPr id="2" name="Obrázok 2"/>
             <wp:cNvGraphicFramePr>
               <a:graphicFrameLocks xmlns:a="http://schemas.openxmlformats.org/drawingml/2006/main" noChangeAspect="1"/>
             </wp:cNvGraphicFramePr>
@@ -733,7 +733,7 @@
                   <pic:spPr bwMode="auto">
                     <a:xfrm>
                       <a:off x="0" y="0"/>
-                      <a:ext cx="5760720" cy="3825240"/>
+                      <a:ext cx="5753100" cy="3771900"/>
                     </a:xfrm>
                     <a:prstGeom prst="rect">
                       <a:avLst/>
@@ -798,6 +798,13 @@
         </w:rPr>
         <w:t>4</w:t>
       </w:r>
+    </w:p>
+    <w:p>
+      <w:pPr>
+        <w:rPr>
+          <w:lang w:val="sk-SK" w:eastAsia="en-US"/>
+        </w:rPr>
+      </w:pPr>
     </w:p>
     <w:p>
       <w:pPr>
@@ -2588,7 +2595,7 @@
                 <w:rFonts w:cstheme="minorHAnsi"/>
                 <w:lang w:val="sk-SK"/>
               </w:rPr>
-              <w:t>rozpracované</w:t>
+              <w:t>dokončené</w:t>
             </w:r>
           </w:p>
         </w:tc>
@@ -4329,16 +4336,7 @@
           <w:sz w:val="24"/>
           <w:szCs w:val="24"/>
         </w:rPr>
-        <w:t xml:space="preserve"> </w:t>
-      </w:r>
-      <w:r>
-        <w:rPr>
-          <w:rFonts w:ascii="Times New Roman" w:hAnsi="Times New Roman" w:cs="Times New Roman"/>
-          <w:color w:val="000000" w:themeColor="text1"/>
-          <w:sz w:val="24"/>
-          <w:szCs w:val="24"/>
-        </w:rPr>
-        <w:t>Druhá časť úloh zo štvrtého šprintu</w:t>
+        <w:t xml:space="preserve"> Druhá časť úloh zo štvrtého šprintu</w:t>
       </w:r>
     </w:p>
     <w:p/>
@@ -4410,6 +4408,32 @@
           <w:sz w:val="24"/>
           <w:szCs w:val="24"/>
         </w:rPr>
+        <w:t xml:space="preserve">Stránka tímového projektu je vďaka v tomto šprinte zavedenému protokolu </w:t>
+      </w:r>
+      <w:proofErr w:type="spellStart"/>
+      <w:r>
+        <w:rPr>
+          <w:rFonts w:ascii="Times New Roman" w:hAnsi="Times New Roman" w:cs="Times New Roman"/>
+          <w:sz w:val="24"/>
+          <w:szCs w:val="24"/>
+        </w:rPr>
+        <w:t>https</w:t>
+      </w:r>
+      <w:proofErr w:type="spellEnd"/>
+      <w:r>
+        <w:rPr>
+          <w:rFonts w:ascii="Times New Roman" w:hAnsi="Times New Roman" w:cs="Times New Roman"/>
+          <w:sz w:val="24"/>
+          <w:szCs w:val="24"/>
+        </w:rPr>
+        <w:t xml:space="preserve"> bezpečnejšia. </w:t>
+      </w:r>
+      <w:r>
+        <w:rPr>
+          <w:rFonts w:ascii="Times New Roman" w:hAnsi="Times New Roman" w:cs="Times New Roman"/>
+          <w:sz w:val="24"/>
+          <w:szCs w:val="24"/>
+        </w:rPr>
         <w:t>Tím väčšinu úloh dokončil až pred koncom šprintu, čo môžete vidieť na obrázku 2. Šprint hodnotíme úspešne, keďže bol vytvorený ďalší scenár a </w:t>
       </w:r>
       <w:proofErr w:type="spellStart"/>
@@ -4476,10 +4500,10 @@
           <w:noProof/>
         </w:rPr>
         <w:drawing>
-          <wp:inline distT="0" distB="0" distL="0" distR="0" wp14:anchorId="151BDAFE" wp14:editId="2340FD92">
-            <wp:extent cx="5753100" cy="3771900"/>
+          <wp:inline distT="0" distB="0" distL="0" distR="0" wp14:anchorId="2E7DB278" wp14:editId="780596CE">
+            <wp:extent cx="5753100" cy="3794760"/>
             <wp:effectExtent l="0" t="0" r="0" b="0"/>
-            <wp:docPr id="3" name="Obrázok 3"/>
+            <wp:docPr id="4" name="Obrázok 4"/>
             <wp:cNvGraphicFramePr>
               <a:graphicFrameLocks xmlns:a="http://schemas.openxmlformats.org/drawingml/2006/main" noChangeAspect="1"/>
             </wp:cNvGraphicFramePr>
@@ -4508,7 +4532,7 @@
                   <pic:spPr bwMode="auto">
                     <a:xfrm>
                       <a:off x="0" y="0"/>
-                      <a:ext cx="5753100" cy="3771900"/>
+                      <a:ext cx="5753100" cy="3794760"/>
                     </a:xfrm>
                     <a:prstGeom prst="rect">
                       <a:avLst/>

</xml_diff>